<commit_message>
new changes with docker file
</commit_message>
<xml_diff>
--- a/PDF_document.docx
+++ b/PDF_document.docx
@@ -193,6 +193,105 @@
     <w:p>
       <w:pPr>
         <w:pStyle w:val="NormalWeb"/>
+        <w:ind w:firstLine="720"/>
+        <w:rPr>
+          <w:rFonts w:ascii="AdobeArabic" w:hAnsi="AdobeArabic"/>
+          <w:sz w:val="30"/>
+          <w:szCs w:val="28"/>
+        </w:rPr>
+      </w:pPr>
+      <w:r>
+        <w:rPr>
+          <w:rFonts w:ascii="AdobeArabic" w:hAnsi="AdobeArabic"/>
+          <w:sz w:val="30"/>
+          <w:szCs w:val="28"/>
+        </w:rPr>
+        <w:t>docker build -t diwasp1/predictivemodelling:0.0.1</w:t>
+      </w:r>
+    </w:p>
+    <w:p>
+      <w:pPr>
+        <w:pStyle w:val="NormalWeb"/>
+        <w:ind w:firstLine="720"/>
+        <w:rPr>
+          <w:rFonts w:ascii="AdobeArabic" w:hAnsi="AdobeArabic"/>
+          <w:sz w:val="30"/>
+          <w:szCs w:val="28"/>
+        </w:rPr>
+      </w:pPr>
+      <w:r>
+        <w:rPr>
+          <w:rFonts w:ascii="AdobeArabic" w:hAnsi="AdobeArabic"/>
+          <w:sz w:val="30"/>
+          <w:szCs w:val="28"/>
+        </w:rPr>
+        <w:t xml:space="preserve">docker </w:t>
+      </w:r>
+      <w:r>
+        <w:rPr>
+          <w:rFonts w:ascii="AdobeArabic" w:hAnsi="AdobeArabic"/>
+          <w:sz w:val="30"/>
+          <w:szCs w:val="28"/>
+        </w:rPr>
+        <w:t xml:space="preserve">push </w:t>
+      </w:r>
+      <w:r>
+        <w:rPr>
+          <w:rFonts w:ascii="AdobeArabic" w:hAnsi="AdobeArabic"/>
+          <w:sz w:val="30"/>
+          <w:szCs w:val="28"/>
+        </w:rPr>
+        <w:t>diwasp1/predictivemodelling:0.0.1</w:t>
+      </w:r>
+    </w:p>
+    <w:p>
+      <w:pPr>
+        <w:pStyle w:val="NormalWeb"/>
+        <w:ind w:firstLine="720"/>
+        <w:rPr>
+          <w:rFonts w:ascii="AdobeArabic" w:hAnsi="AdobeArabic"/>
+          <w:sz w:val="30"/>
+          <w:szCs w:val="28"/>
+        </w:rPr>
+      </w:pPr>
+      <w:r>
+        <w:rPr>
+          <w:rFonts w:ascii="AdobeArabic" w:hAnsi="AdobeArabic"/>
+          <w:sz w:val="30"/>
+          <w:szCs w:val="28"/>
+        </w:rPr>
+        <w:t xml:space="preserve">docker run -p </w:t>
+      </w:r>
+      <w:proofErr w:type="gramStart"/>
+      <w:r>
+        <w:rPr>
+          <w:rFonts w:ascii="AdobeArabic" w:hAnsi="AdobeArabic"/>
+          <w:sz w:val="30"/>
+          <w:szCs w:val="28"/>
+        </w:rPr>
+        <w:t xml:space="preserve">8888:8888  </w:t>
+      </w:r>
+      <w:r>
+        <w:rPr>
+          <w:rFonts w:ascii="AdobeArabic" w:hAnsi="AdobeArabic"/>
+          <w:sz w:val="30"/>
+          <w:szCs w:val="28"/>
+        </w:rPr>
+        <w:t>diwasp</w:t>
+      </w:r>
+      <w:proofErr w:type="gramEnd"/>
+      <w:r>
+        <w:rPr>
+          <w:rFonts w:ascii="AdobeArabic" w:hAnsi="AdobeArabic"/>
+          <w:sz w:val="30"/>
+          <w:szCs w:val="28"/>
+        </w:rPr>
+        <w:t>1/predictivemodelling:0.0.1</w:t>
+      </w:r>
+    </w:p>
+    <w:p>
+      <w:pPr>
+        <w:pStyle w:val="NormalWeb"/>
         <w:rPr>
           <w:rFonts w:ascii="AdobeArabic" w:hAnsi="AdobeArabic"/>
           <w:sz w:val="32"/>
@@ -253,6 +352,7 @@
           <w:sz w:val="32"/>
           <w:szCs w:val="32"/>
         </w:rPr>
+        <w:lastRenderedPageBreak/>
         <w:t>f. Link of the Docker Image</w:t>
       </w:r>
     </w:p>
@@ -265,6 +365,25 @@
           <w:szCs w:val="32"/>
         </w:rPr>
       </w:pPr>
+      <w:hyperlink r:id="rId6" w:history="1">
+        <w:r>
+          <w:rPr>
+            <w:rStyle w:val="Hyperlink"/>
+            <w:rFonts w:ascii="AdobeArabic" w:hAnsi="AdobeArabic"/>
+            <w:sz w:val="32"/>
+            <w:szCs w:val="32"/>
+          </w:rPr>
+          <w:t>https://hub.docker.com/repository/docker/diwasp1/predictivemodelling/general</w:t>
+        </w:r>
+      </w:hyperlink>
+      <w:r>
+        <w:rPr>
+          <w:rFonts w:ascii="AdobeArabic" w:hAnsi="AdobeArabic"/>
+          <w:sz w:val="32"/>
+          <w:szCs w:val="32"/>
+        </w:rPr>
+        <w:t xml:space="preserve"> </w:t>
+      </w:r>
       <w:r>
         <w:rPr>
           <w:rFonts w:ascii="AdobeArabic" w:hAnsi="AdobeArabic"/>
@@ -284,7 +403,6 @@
           <w:sz w:val="32"/>
           <w:szCs w:val="32"/>
         </w:rPr>
-        <w:lastRenderedPageBreak/>
         <w:t xml:space="preserve"> </w:t>
       </w:r>
     </w:p>

</xml_diff>